<commit_message>
AUTO FROM work 04.06.2024 16:15:47,46
</commit_message>
<xml_diff>
--- a/Повторная Установка .docx
+++ b/Повторная Установка .docx
@@ -54,6 +54,11 @@
       <w:proofErr w:type="spellEnd"/>
     </w:p>
     <w:p>
+      <w:pPr>
+        <w:rPr>
+          <w:lang w:val="en-US"/>
+        </w:rPr>
+      </w:pPr>
       <w:proofErr w:type="gramStart"/>
       <w:r>
         <w:rPr>
@@ -302,11 +307,265 @@
     <w:p>
       <w:pPr>
         <w:rPr>
-          <w:lang w:val="en-US"/>
+          <w:lang w:val="be-BY"/>
+        </w:rPr>
+      </w:pPr>
+      <w:r>
+        <w:rPr>
+          <w:lang w:val="be-BY"/>
+        </w:rPr>
+        <w:t>пересоздать</w:t>
+      </w:r>
+    </w:p>
+    <w:p>
+      <w:pPr>
+        <w:rPr>
+          <w:lang w:val="be-BY"/>
+        </w:rPr>
+      </w:pPr>
+    </w:p>
+    <w:p>
+      <w:pPr>
+        <w:rPr>
+          <w:rStyle w:val="HTML"/>
+          <w:rFonts w:eastAsiaTheme="minorHAnsi"/>
+          <w:lang w:val="be-BY"/>
+        </w:rPr>
+      </w:pPr>
+      <w:proofErr w:type="gramStart"/>
+      <w:r>
+        <w:rPr>
+          <w:rStyle w:val="HTML"/>
+          <w:rFonts w:eastAsiaTheme="minorHAnsi"/>
+          <w:lang w:val="en-US"/>
+        </w:rPr>
+        <w:t>python</w:t>
+      </w:r>
+      <w:proofErr w:type="gramEnd"/>
+      <w:r>
+        <w:rPr>
+          <w:rStyle w:val="HTML"/>
+          <w:rFonts w:eastAsiaTheme="minorHAnsi"/>
+          <w:lang w:val="en-US"/>
+        </w:rPr>
+        <w:t xml:space="preserve"> manage.py migrate --fake-initial</w:t>
+      </w:r>
+    </w:p>
+    <w:p>
+      <w:pPr>
+        <w:rPr>
+          <w:rStyle w:val="HTML"/>
+          <w:rFonts w:eastAsiaTheme="minorHAnsi"/>
+          <w:lang w:val="be-BY"/>
+        </w:rPr>
+      </w:pPr>
+    </w:p>
+    <w:p>
+      <w:pPr>
+        <w:rPr>
+          <w:rStyle w:val="HTML"/>
+          <w:rFonts w:eastAsiaTheme="minorHAnsi"/>
+          <w:lang w:val="be-BY"/>
+        </w:rPr>
+      </w:pPr>
+      <w:r>
+        <w:rPr>
+          <w:rStyle w:val="HTML"/>
+          <w:rFonts w:eastAsiaTheme="minorHAnsi"/>
+          <w:lang w:val="be-BY"/>
+        </w:rPr>
+        <w:t>ілі</w:t>
+      </w:r>
+    </w:p>
+    <w:p>
+      <w:pPr>
+        <w:rPr>
+          <w:rStyle w:val="HTML"/>
+          <w:rFonts w:eastAsiaTheme="minorHAnsi"/>
+          <w:lang w:val="be-BY"/>
+        </w:rPr>
+      </w:pPr>
+    </w:p>
+    <w:p>
+      <w:pPr>
+        <w:tabs>
+          <w:tab w:val="left" w:pos="916"/>
+          <w:tab w:val="left" w:pos="1832"/>
+          <w:tab w:val="left" w:pos="2748"/>
+          <w:tab w:val="left" w:pos="3664"/>
+          <w:tab w:val="left" w:pos="4580"/>
+          <w:tab w:val="left" w:pos="5496"/>
+          <w:tab w:val="left" w:pos="6412"/>
+          <w:tab w:val="left" w:pos="7328"/>
+          <w:tab w:val="left" w:pos="8244"/>
+          <w:tab w:val="left" w:pos="9160"/>
+          <w:tab w:val="left" w:pos="10076"/>
+          <w:tab w:val="left" w:pos="10992"/>
+          <w:tab w:val="left" w:pos="11908"/>
+          <w:tab w:val="left" w:pos="12824"/>
+          <w:tab w:val="left" w:pos="13740"/>
+          <w:tab w:val="left" w:pos="14656"/>
+        </w:tabs>
+        <w:spacing w:after="0" w:line="240" w:lineRule="auto"/>
+        <w:rPr>
+          <w:rFonts w:ascii="Courier New" w:eastAsia="Times New Roman" w:hAnsi="Courier New" w:cs="Courier New"/>
+          <w:sz w:val="20"/>
+          <w:szCs w:val="20"/>
+          <w:lang w:val="en-US" w:eastAsia="ru-RU"/>
         </w:rPr>
       </w:pPr>
       <w:bookmarkStart w:id="0" w:name="_GoBack"/>
-      <w:bookmarkEnd w:id="0"/>
+      <w:proofErr w:type="gramStart"/>
+      <w:r>
+        <w:rPr>
+          <w:rFonts w:ascii="Courier New" w:eastAsia="Times New Roman" w:hAnsi="Courier New" w:cs="Courier New"/>
+          <w:sz w:val="20"/>
+          <w:szCs w:val="20"/>
+          <w:lang w:val="en-US" w:eastAsia="ru-RU"/>
+        </w:rPr>
+        <w:t>python</w:t>
+      </w:r>
+      <w:proofErr w:type="gramEnd"/>
+      <w:r>
+        <w:rPr>
+          <w:rFonts w:ascii="Courier New" w:eastAsia="Times New Roman" w:hAnsi="Courier New" w:cs="Courier New"/>
+          <w:sz w:val="20"/>
+          <w:szCs w:val="20"/>
+          <w:lang w:val="en-US" w:eastAsia="ru-RU"/>
+        </w:rPr>
+        <w:t xml:space="preserve"> manage.py reset_db</w:t>
+      </w:r>
+    </w:p>
+    <w:p>
+      <w:pPr>
+        <w:tabs>
+          <w:tab w:val="left" w:pos="916"/>
+          <w:tab w:val="left" w:pos="1832"/>
+          <w:tab w:val="left" w:pos="2748"/>
+          <w:tab w:val="left" w:pos="3664"/>
+          <w:tab w:val="left" w:pos="4580"/>
+          <w:tab w:val="left" w:pos="5496"/>
+          <w:tab w:val="left" w:pos="6412"/>
+          <w:tab w:val="left" w:pos="7328"/>
+          <w:tab w:val="left" w:pos="8244"/>
+          <w:tab w:val="left" w:pos="9160"/>
+          <w:tab w:val="left" w:pos="10076"/>
+          <w:tab w:val="left" w:pos="10992"/>
+          <w:tab w:val="left" w:pos="11908"/>
+          <w:tab w:val="left" w:pos="12824"/>
+          <w:tab w:val="left" w:pos="13740"/>
+          <w:tab w:val="left" w:pos="14656"/>
+        </w:tabs>
+        <w:spacing w:after="0" w:line="240" w:lineRule="auto"/>
+        <w:rPr>
+          <w:rFonts w:ascii="Courier New" w:eastAsia="Times New Roman" w:hAnsi="Courier New" w:cs="Courier New"/>
+          <w:sz w:val="20"/>
+          <w:szCs w:val="20"/>
+          <w:lang w:val="en-US" w:eastAsia="ru-RU"/>
+        </w:rPr>
+      </w:pPr>
+      <w:proofErr w:type="gramStart"/>
+      <w:r>
+        <w:rPr>
+          <w:rFonts w:ascii="Courier New" w:eastAsia="Times New Roman" w:hAnsi="Courier New" w:cs="Courier New"/>
+          <w:sz w:val="20"/>
+          <w:szCs w:val="20"/>
+          <w:lang w:val="en-US" w:eastAsia="ru-RU"/>
+        </w:rPr>
+        <w:t>python</w:t>
+      </w:r>
+      <w:proofErr w:type="gramEnd"/>
+      <w:r>
+        <w:rPr>
+          <w:rFonts w:ascii="Courier New" w:eastAsia="Times New Roman" w:hAnsi="Courier New" w:cs="Courier New"/>
+          <w:sz w:val="20"/>
+          <w:szCs w:val="20"/>
+          <w:lang w:val="en-US" w:eastAsia="ru-RU"/>
+        </w:rPr>
+        <w:t xml:space="preserve"> manage.py migrate</w:t>
+      </w:r>
+    </w:p>
+    <w:p>
+      <w:pPr>
+        <w:tabs>
+          <w:tab w:val="left" w:pos="916"/>
+          <w:tab w:val="left" w:pos="1832"/>
+          <w:tab w:val="left" w:pos="2748"/>
+          <w:tab w:val="left" w:pos="3664"/>
+          <w:tab w:val="left" w:pos="4580"/>
+          <w:tab w:val="left" w:pos="5496"/>
+          <w:tab w:val="left" w:pos="6412"/>
+          <w:tab w:val="left" w:pos="7328"/>
+          <w:tab w:val="left" w:pos="8244"/>
+          <w:tab w:val="left" w:pos="9160"/>
+          <w:tab w:val="left" w:pos="10076"/>
+          <w:tab w:val="left" w:pos="10992"/>
+          <w:tab w:val="left" w:pos="11908"/>
+          <w:tab w:val="left" w:pos="12824"/>
+          <w:tab w:val="left" w:pos="13740"/>
+          <w:tab w:val="left" w:pos="14656"/>
+        </w:tabs>
+        <w:spacing w:after="0" w:line="240" w:lineRule="auto"/>
+        <w:rPr>
+          <w:rFonts w:ascii="Courier New" w:eastAsia="Times New Roman" w:hAnsi="Courier New" w:cs="Courier New"/>
+          <w:sz w:val="20"/>
+          <w:szCs w:val="20"/>
+          <w:lang w:eastAsia="ru-RU"/>
+        </w:rPr>
+      </w:pPr>
+      <w:proofErr w:type="spellStart"/>
+      <w:r>
+        <w:rPr>
+          <w:rFonts w:ascii="Courier New" w:eastAsia="Times New Roman" w:hAnsi="Courier New" w:cs="Courier New"/>
+          <w:sz w:val="20"/>
+          <w:szCs w:val="20"/>
+          <w:lang w:eastAsia="ru-RU"/>
+        </w:rPr>
+        <w:t>python</w:t>
+      </w:r>
+      <w:proofErr w:type="spellEnd"/>
+      <w:r>
+        <w:rPr>
+          <w:rFonts w:ascii="Courier New" w:eastAsia="Times New Roman" w:hAnsi="Courier New" w:cs="Courier New"/>
+          <w:sz w:val="20"/>
+          <w:szCs w:val="20"/>
+          <w:lang w:eastAsia="ru-RU"/>
+        </w:rPr>
+        <w:t xml:space="preserve"> manage.py </w:t>
+      </w:r>
+      <w:proofErr w:type="spellStart"/>
+      <w:r>
+        <w:rPr>
+          <w:rFonts w:ascii="Courier New" w:eastAsia="Times New Roman" w:hAnsi="Courier New" w:cs="Courier New"/>
+          <w:sz w:val="20"/>
+          <w:szCs w:val="20"/>
+          <w:lang w:eastAsia="ru-RU"/>
+        </w:rPr>
+        <w:t>createsuperuser</w:t>
+      </w:r>
+      <w:proofErr w:type="spellEnd"/>
+    </w:p>
+    <w:bookmarkEnd w:id="0"/>
+    <w:p>
+      <w:pPr>
+        <w:rPr>
+          <w:lang w:val="be-BY"/>
+        </w:rPr>
+      </w:pPr>
+    </w:p>
+    <w:p>
+      <w:pPr>
+        <w:rPr>
+          <w:lang w:val="en-US"/>
+        </w:rPr>
+      </w:pPr>
+    </w:p>
+    <w:p>
+      <w:pPr>
+        <w:rPr>
+          <w:lang w:val="en-US"/>
+        </w:rPr>
+      </w:pPr>
     </w:p>
     <w:sectPr>
       <w:pgSz w:w="11906" w:h="16838"/>
@@ -549,6 +808,69 @@
       <w:lang w:eastAsia="ru-RU"/>
     </w:rPr>
   </w:style>
+  <w:style w:type="character" w:styleId="HTML">
+    <w:name w:val="HTML Code"/>
+    <w:basedOn w:val="a0"/>
+    <w:uiPriority w:val="99"/>
+    <w:semiHidden/>
+    <w:unhideWhenUsed/>
+    <w:rsid w:val="002308E8"/>
+    <w:rPr>
+      <w:rFonts w:ascii="Courier New" w:eastAsia="Times New Roman" w:hAnsi="Courier New" w:cs="Courier New"/>
+      <w:sz w:val="20"/>
+      <w:szCs w:val="20"/>
+    </w:rPr>
+  </w:style>
+  <w:style w:type="paragraph" w:styleId="HTML0">
+    <w:name w:val="HTML Preformatted"/>
+    <w:basedOn w:val="a"/>
+    <w:link w:val="HTML1"/>
+    <w:uiPriority w:val="99"/>
+    <w:semiHidden/>
+    <w:unhideWhenUsed/>
+    <w:rsid w:val="002308E8"/>
+    <w:pPr>
+      <w:tabs>
+        <w:tab w:val="left" w:pos="916"/>
+        <w:tab w:val="left" w:pos="1832"/>
+        <w:tab w:val="left" w:pos="2748"/>
+        <w:tab w:val="left" w:pos="3664"/>
+        <w:tab w:val="left" w:pos="4580"/>
+        <w:tab w:val="left" w:pos="5496"/>
+        <w:tab w:val="left" w:pos="6412"/>
+        <w:tab w:val="left" w:pos="7328"/>
+        <w:tab w:val="left" w:pos="8244"/>
+        <w:tab w:val="left" w:pos="9160"/>
+        <w:tab w:val="left" w:pos="10076"/>
+        <w:tab w:val="left" w:pos="10992"/>
+        <w:tab w:val="left" w:pos="11908"/>
+        <w:tab w:val="left" w:pos="12824"/>
+        <w:tab w:val="left" w:pos="13740"/>
+        <w:tab w:val="left" w:pos="14656"/>
+      </w:tabs>
+      <w:spacing w:after="0" w:line="240" w:lineRule="auto"/>
+    </w:pPr>
+    <w:rPr>
+      <w:rFonts w:ascii="Courier New" w:eastAsia="Times New Roman" w:hAnsi="Courier New" w:cs="Courier New"/>
+      <w:sz w:val="20"/>
+      <w:szCs w:val="20"/>
+      <w:lang w:eastAsia="ru-RU"/>
+    </w:rPr>
+  </w:style>
+  <w:style w:type="character" w:customStyle="1" w:styleId="HTML1">
+    <w:name w:val="Стандартный HTML Знак"/>
+    <w:basedOn w:val="a0"/>
+    <w:link w:val="HTML0"/>
+    <w:uiPriority w:val="99"/>
+    <w:semiHidden/>
+    <w:rsid w:val="002308E8"/>
+    <w:rPr>
+      <w:rFonts w:ascii="Courier New" w:eastAsia="Times New Roman" w:hAnsi="Courier New" w:cs="Courier New"/>
+      <w:sz w:val="20"/>
+      <w:szCs w:val="20"/>
+      <w:lang w:eastAsia="ru-RU"/>
+    </w:rPr>
+  </w:style>
 </w:styles>
 </file>
 
@@ -780,6 +1102,69 @@
       <w:kern w:val="32"/>
       <w:sz w:val="32"/>
       <w:szCs w:val="32"/>
+      <w:lang w:eastAsia="ru-RU"/>
+    </w:rPr>
+  </w:style>
+  <w:style w:type="character" w:styleId="HTML">
+    <w:name w:val="HTML Code"/>
+    <w:basedOn w:val="a0"/>
+    <w:uiPriority w:val="99"/>
+    <w:semiHidden/>
+    <w:unhideWhenUsed/>
+    <w:rsid w:val="002308E8"/>
+    <w:rPr>
+      <w:rFonts w:ascii="Courier New" w:eastAsia="Times New Roman" w:hAnsi="Courier New" w:cs="Courier New"/>
+      <w:sz w:val="20"/>
+      <w:szCs w:val="20"/>
+    </w:rPr>
+  </w:style>
+  <w:style w:type="paragraph" w:styleId="HTML0">
+    <w:name w:val="HTML Preformatted"/>
+    <w:basedOn w:val="a"/>
+    <w:link w:val="HTML1"/>
+    <w:uiPriority w:val="99"/>
+    <w:semiHidden/>
+    <w:unhideWhenUsed/>
+    <w:rsid w:val="002308E8"/>
+    <w:pPr>
+      <w:tabs>
+        <w:tab w:val="left" w:pos="916"/>
+        <w:tab w:val="left" w:pos="1832"/>
+        <w:tab w:val="left" w:pos="2748"/>
+        <w:tab w:val="left" w:pos="3664"/>
+        <w:tab w:val="left" w:pos="4580"/>
+        <w:tab w:val="left" w:pos="5496"/>
+        <w:tab w:val="left" w:pos="6412"/>
+        <w:tab w:val="left" w:pos="7328"/>
+        <w:tab w:val="left" w:pos="8244"/>
+        <w:tab w:val="left" w:pos="9160"/>
+        <w:tab w:val="left" w:pos="10076"/>
+        <w:tab w:val="left" w:pos="10992"/>
+        <w:tab w:val="left" w:pos="11908"/>
+        <w:tab w:val="left" w:pos="12824"/>
+        <w:tab w:val="left" w:pos="13740"/>
+        <w:tab w:val="left" w:pos="14656"/>
+      </w:tabs>
+      <w:spacing w:after="0" w:line="240" w:lineRule="auto"/>
+    </w:pPr>
+    <w:rPr>
+      <w:rFonts w:ascii="Courier New" w:eastAsia="Times New Roman" w:hAnsi="Courier New" w:cs="Courier New"/>
+      <w:sz w:val="20"/>
+      <w:szCs w:val="20"/>
+      <w:lang w:eastAsia="ru-RU"/>
+    </w:rPr>
+  </w:style>
+  <w:style w:type="character" w:customStyle="1" w:styleId="HTML1">
+    <w:name w:val="Стандартный HTML Знак"/>
+    <w:basedOn w:val="a0"/>
+    <w:link w:val="HTML0"/>
+    <w:uiPriority w:val="99"/>
+    <w:semiHidden/>
+    <w:rsid w:val="002308E8"/>
+    <w:rPr>
+      <w:rFonts w:ascii="Courier New" w:eastAsia="Times New Roman" w:hAnsi="Courier New" w:cs="Courier New"/>
+      <w:sz w:val="20"/>
+      <w:szCs w:val="20"/>
       <w:lang w:eastAsia="ru-RU"/>
     </w:rPr>
   </w:style>

</xml_diff>